<commit_message>
add new report and a little refactoring
</commit_message>
<xml_diff>
--- a/Еженедельный_отчет_v1_14042016.docx
+++ b/Еженедельный_отчет_v1_14042016.docx
@@ -110,11 +110,9 @@
             <w:r>
               <w:t xml:space="preserve">, </w:t>
             </w:r>
-            <w:proofErr w:type="spellStart"/>
-            <w:r>
-              <w:t>дискусии</w:t>
-            </w:r>
-            <w:proofErr w:type="spellEnd"/>
+            <w:r>
+              <w:t>дискуссии</w:t>
+            </w:r>
           </w:p>
         </w:tc>
         <w:tc>
@@ -146,8 +144,6 @@
             <w:r>
               <w:t>Оценка трудоемкости</w:t>
             </w:r>
-            <w:bookmarkStart w:id="0" w:name="_GoBack"/>
-            <w:bookmarkEnd w:id="0"/>
           </w:p>
         </w:tc>
         <w:tc>
@@ -166,11 +162,519 @@
                 <w:lang w:val="en-US"/>
               </w:rPr>
               <w:t>ISRTU-1122</w:t>
+            </w:r>
+          </w:p>
+        </w:tc>
+      </w:tr>
+      <w:tr>
+        <w:tc>
+          <w:tcPr>
+            <w:tcW w:w="6771" w:type="dxa"/>
+          </w:tcPr>
+          <w:p>
+            <w:r>
+              <w:t xml:space="preserve">Консультация по </w:t>
+            </w:r>
+            <w:proofErr w:type="gramStart"/>
+            <w:r>
+              <w:t>процедурам</w:t>
+            </w:r>
+            <w:proofErr w:type="gramEnd"/>
+            <w:r>
+              <w:t xml:space="preserve"> вызываемым сервисом</w:t>
+            </w:r>
+          </w:p>
+        </w:tc>
+        <w:tc>
+          <w:tcPr>
+            <w:tcW w:w="1646" w:type="dxa"/>
+          </w:tcPr>
+          <w:p>
+            <w:pPr>
+              <w:jc w:val="center"/>
+              <w:rPr>
+                <w:lang w:val="en-US"/>
+              </w:rPr>
+            </w:pPr>
+            <w:r>
+              <w:rPr>
+                <w:lang w:val="en-US"/>
+              </w:rPr>
+              <w:t>UC-3711</w:t>
+            </w:r>
+          </w:p>
+        </w:tc>
+      </w:tr>
+      <w:tr>
+        <w:tc>
+          <w:tcPr>
+            <w:tcW w:w="6771" w:type="dxa"/>
+          </w:tcPr>
+          <w:p>
+            <w:pPr>
+              <w:rPr>
+                <w:b/>
+              </w:rPr>
+            </w:pPr>
+            <w:r>
+              <w:rPr>
+                <w:b/>
+              </w:rPr>
+              <w:t>Пятница</w:t>
+            </w:r>
+          </w:p>
+        </w:tc>
+        <w:tc>
+          <w:tcPr>
+            <w:tcW w:w="1646" w:type="dxa"/>
+          </w:tcPr>
+          <w:p>
+            <w:pPr>
+              <w:jc w:val="center"/>
+              <w:rPr>
+                <w:lang w:val="en-US"/>
+              </w:rPr>
+            </w:pPr>
+          </w:p>
+        </w:tc>
+      </w:tr>
+      <w:tr>
+        <w:tc>
+          <w:tcPr>
+            <w:tcW w:w="6771" w:type="dxa"/>
+          </w:tcPr>
+          <w:p>
+            <w:r>
+              <w:t>Конкретизация</w:t>
+            </w:r>
+          </w:p>
+        </w:tc>
+        <w:tc>
+          <w:tcPr>
+            <w:tcW w:w="1646" w:type="dxa"/>
+          </w:tcPr>
+          <w:p>
+            <w:pPr>
+              <w:jc w:val="center"/>
+              <w:rPr>
+                <w:lang w:val="en-US"/>
+              </w:rPr>
+            </w:pPr>
+            <w:r>
+              <w:rPr>
+                <w:lang w:val="en-US"/>
+              </w:rPr>
+              <w:t>ISRTU-1122</w:t>
+            </w:r>
+          </w:p>
+        </w:tc>
+      </w:tr>
+      <w:tr>
+        <w:tc>
+          <w:tcPr>
+            <w:tcW w:w="6771" w:type="dxa"/>
+          </w:tcPr>
+          <w:p>
+            <w:r>
+              <w:t>Придумывание стратегии развития</w:t>
+            </w:r>
+          </w:p>
+        </w:tc>
+        <w:tc>
+          <w:tcPr>
+            <w:tcW w:w="1646" w:type="dxa"/>
+          </w:tcPr>
+          <w:p>
+            <w:pPr>
+              <w:jc w:val="center"/>
+              <w:rPr>
+                <w:lang w:val="en-US"/>
+              </w:rPr>
+            </w:pPr>
+          </w:p>
+        </w:tc>
+      </w:tr>
+      <w:tr>
+        <w:tc>
+          <w:tcPr>
+            <w:tcW w:w="6771" w:type="dxa"/>
+          </w:tcPr>
+          <w:p>
+            <w:r>
+              <w:t>Разговор по душам с Павлом</w:t>
+            </w:r>
+          </w:p>
+        </w:tc>
+        <w:tc>
+          <w:tcPr>
+            <w:tcW w:w="1646" w:type="dxa"/>
+          </w:tcPr>
+          <w:p>
+            <w:pPr>
+              <w:jc w:val="center"/>
+            </w:pPr>
+          </w:p>
+        </w:tc>
+      </w:tr>
+      <w:tr>
+        <w:tc>
+          <w:tcPr>
+            <w:tcW w:w="6771" w:type="dxa"/>
+          </w:tcPr>
+          <w:p>
+            <w:pPr>
+              <w:rPr>
+                <w:b/>
+              </w:rPr>
+            </w:pPr>
+            <w:r>
+              <w:rPr>
+                <w:b/>
+              </w:rPr>
+              <w:t>Понедельник</w:t>
+            </w:r>
+          </w:p>
+        </w:tc>
+        <w:tc>
+          <w:tcPr>
+            <w:tcW w:w="1646" w:type="dxa"/>
+          </w:tcPr>
+          <w:p>
+            <w:pPr>
+              <w:jc w:val="center"/>
+            </w:pPr>
+          </w:p>
+        </w:tc>
+      </w:tr>
+      <w:tr>
+        <w:tc>
+          <w:tcPr>
+            <w:tcW w:w="6771" w:type="dxa"/>
+          </w:tcPr>
+          <w:p>
+            <w:r>
+              <w:t xml:space="preserve">Вопрос по </w:t>
+            </w:r>
+            <w:r>
+              <w:t>работе сервиса</w:t>
+            </w:r>
+          </w:p>
+        </w:tc>
+        <w:tc>
+          <w:tcPr>
+            <w:tcW w:w="1646" w:type="dxa"/>
+          </w:tcPr>
+          <w:p>
+            <w:pPr>
+              <w:jc w:val="center"/>
+            </w:pPr>
+            <w:r>
+              <w:rPr>
+                <w:lang w:val="en-US"/>
+              </w:rPr>
+              <w:t>UC</w:t>
+            </w:r>
+            <w:r>
+              <w:t>-3732</w:t>
+            </w:r>
+          </w:p>
+        </w:tc>
+      </w:tr>
+      <w:tr>
+        <w:tc>
+          <w:tcPr>
+            <w:tcW w:w="6771" w:type="dxa"/>
+          </w:tcPr>
+          <w:p>
+            <w:r>
+              <w:t>Переделывал карточку версий для АСКИП</w:t>
+            </w:r>
+          </w:p>
+        </w:tc>
+        <w:tc>
+          <w:tcPr>
+            <w:tcW w:w="1646" w:type="dxa"/>
+          </w:tcPr>
+          <w:p>
+            <w:pPr>
+              <w:jc w:val="center"/>
+              <w:rPr>
+                <w:lang w:val="en-US"/>
+              </w:rPr>
+            </w:pPr>
+            <w:r>
+              <w:rPr>
+                <w:lang w:val="en-US"/>
+              </w:rPr>
+              <w:t>ASCIP-2276</w:t>
+            </w:r>
+          </w:p>
+        </w:tc>
+      </w:tr>
+      <w:tr>
+        <w:tc>
+          <w:tcPr>
+            <w:tcW w:w="6771" w:type="dxa"/>
+          </w:tcPr>
+          <w:p>
+            <w:r>
+              <w:t>Думал,</w:t>
+            </w:r>
+            <w:r>
+              <w:t xml:space="preserve"> что делать с данным вопросом</w:t>
+            </w:r>
+          </w:p>
+        </w:tc>
+        <w:tc>
+          <w:tcPr>
+            <w:tcW w:w="1646" w:type="dxa"/>
+          </w:tcPr>
+          <w:p>
+            <w:pPr>
+              <w:jc w:val="center"/>
+              <w:rPr>
+                <w:lang w:val="en-US"/>
+              </w:rPr>
+            </w:pPr>
+            <w:r>
+              <w:rPr>
+                <w:lang w:val="en-US"/>
+              </w:rPr>
+              <w:t>UC-3467</w:t>
+            </w:r>
+          </w:p>
+        </w:tc>
+      </w:tr>
+      <w:tr>
+        <w:tc>
+          <w:tcPr>
+            <w:tcW w:w="6771" w:type="dxa"/>
+          </w:tcPr>
+          <w:p>
+            <w:r>
+              <w:t>Анализ недостающей информации АСКИП</w:t>
+            </w:r>
+          </w:p>
+        </w:tc>
+        <w:tc>
+          <w:tcPr>
+            <w:tcW w:w="1646" w:type="dxa"/>
+          </w:tcPr>
+          <w:p>
+            <w:pPr>
+              <w:jc w:val="center"/>
+              <w:rPr>
+                <w:lang w:val="en-US"/>
+              </w:rPr>
+            </w:pPr>
+            <w:r>
+              <w:rPr>
+                <w:lang w:val="en-US"/>
+              </w:rPr>
+              <w:t>ASCIP-2265</w:t>
+            </w:r>
+          </w:p>
+        </w:tc>
+      </w:tr>
+      <w:tr>
+        <w:tc>
+          <w:tcPr>
+            <w:tcW w:w="6771" w:type="dxa"/>
+          </w:tcPr>
+          <w:p>
+            <w:pPr>
+              <w:rPr>
+                <w:b/>
+              </w:rPr>
+            </w:pPr>
+            <w:r>
+              <w:rPr>
+                <w:b/>
+              </w:rPr>
+              <w:t>Вторник</w:t>
+            </w:r>
+          </w:p>
+        </w:tc>
+        <w:tc>
+          <w:tcPr>
+            <w:tcW w:w="1646" w:type="dxa"/>
+          </w:tcPr>
+          <w:p>
+            <w:pPr>
+              <w:jc w:val="center"/>
+              <w:rPr>
+                <w:lang w:val="en-US"/>
+              </w:rPr>
+            </w:pPr>
+          </w:p>
+        </w:tc>
+      </w:tr>
+      <w:tr>
+        <w:tc>
+          <w:tcPr>
+            <w:tcW w:w="6771" w:type="dxa"/>
+          </w:tcPr>
+          <w:p>
+            <w:r>
+              <w:t>Дополнить КВ</w:t>
+            </w:r>
+          </w:p>
+        </w:tc>
+        <w:tc>
+          <w:tcPr>
+            <w:tcW w:w="1646" w:type="dxa"/>
+          </w:tcPr>
+          <w:p>
+            <w:pPr>
+              <w:jc w:val="center"/>
+              <w:rPr>
+                <w:lang w:val="en-US"/>
+              </w:rPr>
+            </w:pPr>
+            <w:r>
+              <w:rPr>
+                <w:lang w:val="en-US"/>
+              </w:rPr>
+              <w:t>UC-3467</w:t>
+            </w:r>
+          </w:p>
+        </w:tc>
+      </w:tr>
+      <w:tr>
+        <w:tc>
+          <w:tcPr>
+            <w:tcW w:w="6771" w:type="dxa"/>
+          </w:tcPr>
+          <w:p>
+            <w:r>
+              <w:t>Консультация по АСКИП</w:t>
+            </w:r>
+          </w:p>
+        </w:tc>
+        <w:tc>
+          <w:tcPr>
+            <w:tcW w:w="1646" w:type="dxa"/>
+          </w:tcPr>
+          <w:p>
+            <w:pPr>
+              <w:jc w:val="center"/>
+              <w:rPr>
+                <w:lang w:val="en-US"/>
+              </w:rPr>
+            </w:pPr>
+            <w:r>
+              <w:rPr>
+                <w:lang w:val="en-US"/>
+              </w:rPr>
+              <w:t>ASCIP-2278</w:t>
+            </w:r>
+          </w:p>
+        </w:tc>
+      </w:tr>
+      <w:tr>
+        <w:tc>
+          <w:tcPr>
+            <w:tcW w:w="6771" w:type="dxa"/>
+          </w:tcPr>
+          <w:p>
+            <w:r>
+              <w:t>Неправильный прием предоплаты</w:t>
+            </w:r>
+          </w:p>
+        </w:tc>
+        <w:tc>
+          <w:tcPr>
+            <w:tcW w:w="1646" w:type="dxa"/>
+          </w:tcPr>
+          <w:p>
+            <w:pPr>
+              <w:jc w:val="center"/>
+              <w:rPr>
+                <w:lang w:val="en-US"/>
+              </w:rPr>
+            </w:pPr>
+            <w:r>
+              <w:rPr>
+                <w:lang w:val="en-US"/>
+              </w:rPr>
+              <w:t>UC-3467</w:t>
+            </w:r>
+          </w:p>
+        </w:tc>
+      </w:tr>
+      <w:tr>
+        <w:tc>
+          <w:tcPr>
+            <w:tcW w:w="6771" w:type="dxa"/>
+          </w:tcPr>
+          <w:p>
+            <w:pPr>
+              <w:rPr>
+                <w:b/>
+              </w:rPr>
+            </w:pPr>
+            <w:r>
+              <w:rPr>
+                <w:b/>
+              </w:rPr>
+              <w:t>Среда</w:t>
+            </w:r>
+          </w:p>
+        </w:tc>
+        <w:tc>
+          <w:tcPr>
+            <w:tcW w:w="1646" w:type="dxa"/>
+          </w:tcPr>
+          <w:p>
+            <w:pPr>
+              <w:jc w:val="center"/>
+              <w:rPr>
+                <w:lang w:val="en-US"/>
+              </w:rPr>
+            </w:pPr>
+          </w:p>
+        </w:tc>
+      </w:tr>
+      <w:tr>
+        <w:tc>
+          <w:tcPr>
+            <w:tcW w:w="6771" w:type="dxa"/>
+          </w:tcPr>
+          <w:p>
+            <w:pPr>
+              <w:rPr>
+                <w:b/>
+                <w:lang w:val="en-US"/>
+              </w:rPr>
+            </w:pPr>
+            <w:bookmarkStart w:id="0" w:name="_GoBack" w:colFirst="0" w:colLast="0"/>
+            <w:r>
+              <w:t>Неправильный прием предоплаты</w:t>
+            </w:r>
+          </w:p>
+        </w:tc>
+        <w:tc>
+          <w:tcPr>
+            <w:tcW w:w="1646" w:type="dxa"/>
+          </w:tcPr>
+          <w:p>
+            <w:pPr>
+              <w:jc w:val="center"/>
+              <w:rPr>
+                <w:lang w:val="en-US"/>
+              </w:rPr>
+            </w:pPr>
+            <w:r>
+              <w:rPr>
+                <w:lang w:val="en-US"/>
+              </w:rPr>
+              <w:t>UC-3467</w:t>
             </w:r>
           </w:p>
         </w:tc>
       </w:tr>
     </w:tbl>
+    <w:bookmarkEnd w:id="0"/>
     <w:p>
       <w:r>
         <w:br w:type="textWrapping" w:clear="all"/>
@@ -1669,7 +2173,7 @@
   <a:extraClrSchemeLst/>
   <a:extLst>
     <a:ext uri="{05A4C25C-085E-4340-85A3-A5531E510DB2}">
-      <thm15:themeFamily xmlns="" xmlns:thm15="http://schemas.microsoft.com/office/thememl/2012/main" name="Office Theme" id="{62F939B6-93AF-4DB8-9C6B-D6C7DFDC589F}" vid="{4A3C46E8-61CC-4603-A589-7422A47A8E4A}"/>
+      <thm15:themeFamily xmlns:thm15="http://schemas.microsoft.com/office/thememl/2012/main" xmlns="" name="Office Theme" id="{62F939B6-93AF-4DB8-9C6B-D6C7DFDC589F}" vid="{4A3C46E8-61CC-4603-A589-7422A47A8E4A}"/>
     </a:ext>
   </a:extLst>
 </a:theme>

</xml_diff>